<commit_message>
Locations fix + html and body insert
</commit_message>
<xml_diff>
--- a/backend/backend/backend/lib/Template.docx
+++ b/backend/backend/backend/lib/Template.docx
@@ -3116,7 +3116,6 @@
           <w:sz w:val="16"/>
         </w:rPr>
       </w:pPr>
-      <w:proofErr w:type="spellStart"/>
       <w:r>
         <w:rPr>
           <w:rFonts w:ascii="Arial"/>
@@ -3126,7 +3125,6 @@
         </w:rPr>
         <w:t>inetum.world</w:t>
       </w:r>
-      <w:proofErr w:type="spellEnd"/>
     </w:p>
     <w:p>
       <w:pPr>
@@ -3262,43 +3260,7 @@
           <w:sz w:val="14"/>
           <w:lang w:val="fr-BE"/>
         </w:rPr>
-        <w:t xml:space="preserve">12/08/2022 | ©2022 </w:t>
-      </w:r>
-      <w:proofErr w:type="spellStart"/>
-      <w:r>
-        <w:rPr>
-          <w:rFonts w:ascii="Arial MT" w:hAnsi="Arial MT"/>
-          <w:sz w:val="14"/>
-          <w:lang w:val="fr-BE"/>
-        </w:rPr>
-        <w:t>Inetum</w:t>
-      </w:r>
-      <w:proofErr w:type="spellEnd"/>
-      <w:r>
-        <w:rPr>
-          <w:rFonts w:ascii="Arial MT" w:hAnsi="Arial MT"/>
-          <w:sz w:val="14"/>
-          <w:lang w:val="fr-BE"/>
-        </w:rPr>
-        <w:t xml:space="preserve"> | </w:t>
-      </w:r>
-      <w:proofErr w:type="spellStart"/>
-      <w:r>
-        <w:rPr>
-          <w:rFonts w:ascii="Arial MT" w:hAnsi="Arial MT"/>
-          <w:sz w:val="14"/>
-          <w:lang w:val="fr-BE"/>
-        </w:rPr>
-        <w:t>Ref</w:t>
-      </w:r>
-      <w:proofErr w:type="spellEnd"/>
-      <w:r>
-        <w:rPr>
-          <w:rFonts w:ascii="Arial MT" w:hAnsi="Arial MT"/>
-          <w:sz w:val="14"/>
-          <w:lang w:val="fr-BE"/>
-        </w:rPr>
-        <w:t xml:space="preserve">. </w:t>
+        <w:t xml:space="preserve">12/08/2022 | ©2022 Inetum | Ref. </w:t>
       </w:r>
       <w:r>
         <w:rPr>
@@ -3323,18 +3285,8 @@
           <w:sz w:val="14"/>
           <w:lang w:val="fr-BE"/>
         </w:rPr>
-        <w:t xml:space="preserve">Classification: </w:t>
+        <w:t>Classification: external</w:t>
       </w:r>
-      <w:proofErr w:type="spellStart"/>
-      <w:r>
-        <w:rPr>
-          <w:rFonts w:ascii="Arial MT" w:hAnsi="Arial MT"/>
-          <w:sz w:val="14"/>
-          <w:lang w:val="fr-BE"/>
-        </w:rPr>
-        <w:t>external</w:t>
-      </w:r>
-      <w:proofErr w:type="spellEnd"/>
       <w:r>
         <w:rPr>
           <w:rFonts w:ascii="Arial MT" w:hAnsi="Arial MT"/>
@@ -4261,10 +4213,13 @@
         <w:t>INTERNSHIP_KNOWLEDGE_TITLE</w:t>
       </w:r>
     </w:p>
+    <w:p/>
     <w:p>
       <w:r>
         <w:t>INTERNSHIP_KNOWLEDGE_DESCRIPTION</w:t>
       </w:r>
+    </w:p>
+    <w:p>
       <w:r>
         <w:br/>
       </w:r>
@@ -4295,11 +4250,13 @@
         <w:t>INTERNSHIP_NEED_TO_KNOW_TITLE</w:t>
       </w:r>
     </w:p>
+    <w:p/>
     <w:p>
       <w:r>
         <w:t>INTERNSHIP_NEED_TO_KNOW_DESCRIPTION</w:t>
       </w:r>
     </w:p>
+    <w:p/>
     <w:p>
       <w:r>
         <w:t>INTERNSHIP_NEED_TO_KNOW_CON</w:t>
@@ -4334,6 +4291,7 @@
         <w:t>INTERNSHIP_LOCATION_TITLE</w:t>
       </w:r>
     </w:p>
+    <w:p/>
     <w:p>
       <w:r>
         <w:t>INTERNSHIP_LO</w:t>
@@ -4378,8 +4336,8 @@
         </w:rPr>
         <w:t>INTERNSHIP_COMMENTS</w:t>
       </w:r>
+      <w:bookmarkEnd w:id="11"/>
     </w:p>
-    <w:bookmarkEnd w:id="11"/>
     <w:p>
       <w:r>
         <w:t xml:space="preserve">INTERNSHIP_COMMENTS_CONTENT </w:t>

</xml_diff>

<commit_message>
Default language + Resource update
</commit_message>
<xml_diff>
--- a/backend/backend/backend/lib/Template.docx
+++ b/backend/backend/backend/lib/Template.docx
@@ -2932,8 +2932,16 @@
       <w:pPr>
         <w:pStyle w:val="Title"/>
         <w:spacing w:line="204" w:lineRule="auto"/>
+        <w:rPr>
+          <w:sz w:val="72"/>
+          <w:szCs w:val="72"/>
+        </w:rPr>
       </w:pPr>
       <w:r>
+        <w:rPr>
+          <w:sz w:val="72"/>
+          <w:szCs w:val="72"/>
+        </w:rPr>
         <w:t>TEMPLATE_TITLE</w:t>
       </w:r>
     </w:p>
@@ -3116,6 +3124,7 @@
           <w:sz w:val="16"/>
         </w:rPr>
       </w:pPr>
+      <w:proofErr w:type="spellStart"/>
       <w:r>
         <w:rPr>
           <w:rFonts w:ascii="Arial"/>
@@ -3125,6 +3134,7 @@
         </w:rPr>
         <w:t>inetum.world</w:t>
       </w:r>
+      <w:proofErr w:type="spellEnd"/>
     </w:p>
     <w:p>
       <w:pPr>
@@ -3260,7 +3270,43 @@
           <w:sz w:val="14"/>
           <w:lang w:val="fr-BE"/>
         </w:rPr>
-        <w:t xml:space="preserve">12/08/2022 | ©2022 Inetum | Ref. </w:t>
+        <w:t xml:space="preserve">12/08/2022 | ©2022 </w:t>
+      </w:r>
+      <w:proofErr w:type="spellStart"/>
+      <w:r>
+        <w:rPr>
+          <w:rFonts w:ascii="Arial MT" w:hAnsi="Arial MT"/>
+          <w:sz w:val="14"/>
+          <w:lang w:val="fr-BE"/>
+        </w:rPr>
+        <w:t>Inetum</w:t>
+      </w:r>
+      <w:proofErr w:type="spellEnd"/>
+      <w:r>
+        <w:rPr>
+          <w:rFonts w:ascii="Arial MT" w:hAnsi="Arial MT"/>
+          <w:sz w:val="14"/>
+          <w:lang w:val="fr-BE"/>
+        </w:rPr>
+        <w:t xml:space="preserve"> | </w:t>
+      </w:r>
+      <w:proofErr w:type="spellStart"/>
+      <w:r>
+        <w:rPr>
+          <w:rFonts w:ascii="Arial MT" w:hAnsi="Arial MT"/>
+          <w:sz w:val="14"/>
+          <w:lang w:val="fr-BE"/>
+        </w:rPr>
+        <w:t>Ref</w:t>
+      </w:r>
+      <w:proofErr w:type="spellEnd"/>
+      <w:r>
+        <w:rPr>
+          <w:rFonts w:ascii="Arial MT" w:hAnsi="Arial MT"/>
+          <w:sz w:val="14"/>
+          <w:lang w:val="fr-BE"/>
+        </w:rPr>
+        <w:t xml:space="preserve">. </w:t>
       </w:r>
       <w:r>
         <w:rPr>
@@ -3285,8 +3331,18 @@
           <w:sz w:val="14"/>
           <w:lang w:val="fr-BE"/>
         </w:rPr>
-        <w:t>Classification: external</w:t>
+        <w:t xml:space="preserve">Classification: </w:t>
       </w:r>
+      <w:proofErr w:type="spellStart"/>
+      <w:r>
+        <w:rPr>
+          <w:rFonts w:ascii="Arial MT" w:hAnsi="Arial MT"/>
+          <w:sz w:val="14"/>
+          <w:lang w:val="fr-BE"/>
+        </w:rPr>
+        <w:t>external</w:t>
+      </w:r>
+      <w:proofErr w:type="spellEnd"/>
       <w:r>
         <w:rPr>
           <w:rFonts w:ascii="Arial MT" w:hAnsi="Arial MT"/>

</xml_diff>